<commit_message>
doku: add dataview description
</commit_message>
<xml_diff>
--- a/PRG2_Projektdokumentation_G8.docx
+++ b/PRG2_Projektdokumentation_G8.docx
@@ -20,38 +20,36 @@
         <w:t>Programmieren &amp; Datenstrukturen</w:t>
       </w:r>
     </w:p>
+    <w:p>
+      <w:bookmarkStart w:id="1" w:name="_GoBack"/>
+      <w:bookmarkEnd w:id="1"/>
+    </w:p>
+    <w:p>
+      <w:pPr>
+        <w:pStyle w:val="Headline"/>
+      </w:pPr>
+      <w:r>
+        <w:t xml:space="preserve">Dokumentation Projekt </w:t>
+      </w:r>
+      <w:r>
+        <w:t>„</w:t>
+      </w:r>
+      <w:proofErr w:type="spellStart"/>
+      <w:r>
+        <w:t>Dots</w:t>
+      </w:r>
+      <w:proofErr w:type="spellEnd"/>
+      <w:r>
+        <w:t xml:space="preserve"> </w:t>
+      </w:r>
+      <w:r>
+        <w:t>&amp;</w:t>
+      </w:r>
+      <w:r>
+        <w:t xml:space="preserve"> Boxes“</w:t>
+      </w:r>
+    </w:p>
     <w:p/>
-    <w:p>
-      <w:pPr>
-        <w:pStyle w:val="Headline"/>
-      </w:pPr>
-      <w:r>
-        <w:t xml:space="preserve">Dokumentation Projekt </w:t>
-      </w:r>
-      <w:r>
-        <w:t>„</w:t>
-      </w:r>
-      <w:proofErr w:type="spellStart"/>
-      <w:r>
-        <w:t>Dots</w:t>
-      </w:r>
-      <w:proofErr w:type="spellEnd"/>
-      <w:r>
-        <w:t xml:space="preserve"> </w:t>
-      </w:r>
-      <w:r>
-        <w:t>&amp;</w:t>
-      </w:r>
-      <w:r>
-        <w:t xml:space="preserve"> Boxes“</w:t>
-      </w:r>
-    </w:p>
-    <w:p/>
-    <w:p>
-      <w:r>
-        <w:t>R. Diehl, R. Gisler, M. Klaper, R. Meier</w:t>
-      </w:r>
-    </w:p>
     <w:p>
       <w:pPr>
         <w:sectPr>
@@ -65,6 +63,35 @@
           <w:docGrid w:linePitch="360"/>
         </w:sectPr>
       </w:pPr>
+      <w:proofErr w:type="spellStart"/>
+      <w:r>
+        <w:t>R.Mattmann</w:t>
+      </w:r>
+      <w:proofErr w:type="spellEnd"/>
+      <w:r>
+        <w:t xml:space="preserve">, </w:t>
+      </w:r>
+      <w:proofErr w:type="spellStart"/>
+      <w:r>
+        <w:t>D.Heer</w:t>
+      </w:r>
+      <w:proofErr w:type="spellEnd"/>
+      <w:r>
+        <w:t xml:space="preserve">, </w:t>
+      </w:r>
+      <w:proofErr w:type="spellStart"/>
+      <w:r>
+        <w:t>K.Bieri</w:t>
+      </w:r>
+      <w:proofErr w:type="spellEnd"/>
+      <w:r>
+        <w:t xml:space="preserve">, </w:t>
+      </w:r>
+      <w:proofErr w:type="spellStart"/>
+      <w:r>
+        <w:t>T.Linder</w:t>
+      </w:r>
+      <w:proofErr w:type="spellEnd"/>
     </w:p>
     <w:p>
       <w:pPr>
@@ -439,6 +466,67 @@
           </w:p>
         </w:tc>
       </w:tr>
+      <w:tr>
+        <w:trPr>
+          <w:trHeight w:val="64"/>
+        </w:trPr>
+        <w:tc>
+          <w:tcPr>
+            <w:tcW w:w="759" w:type="dxa"/>
+            <w:shd w:val="clear" w:color="auto" w:fill="auto"/>
+          </w:tcPr>
+          <w:p>
+            <w:pPr>
+              <w:pStyle w:val="KeinAbstand"/>
+            </w:pPr>
+            <w:r>
+              <w:t>1.1.3</w:t>
+            </w:r>
+          </w:p>
+        </w:tc>
+        <w:tc>
+          <w:tcPr>
+            <w:tcW w:w="1439" w:type="dxa"/>
+            <w:shd w:val="clear" w:color="auto" w:fill="auto"/>
+          </w:tcPr>
+          <w:p>
+            <w:pPr>
+              <w:pStyle w:val="KeinAbstand"/>
+            </w:pPr>
+            <w:r>
+              <w:t>22.05.2015</w:t>
+            </w:r>
+          </w:p>
+        </w:tc>
+        <w:tc>
+          <w:tcPr>
+            <w:tcW w:w="1681" w:type="dxa"/>
+            <w:shd w:val="clear" w:color="auto" w:fill="auto"/>
+          </w:tcPr>
+          <w:p>
+            <w:pPr>
+              <w:pStyle w:val="KeinAbstand"/>
+            </w:pPr>
+            <w:r>
+              <w:t>T. Linder</w:t>
+            </w:r>
+          </w:p>
+        </w:tc>
+        <w:tc>
+          <w:tcPr>
+            <w:tcW w:w="4967" w:type="dxa"/>
+            <w:shd w:val="clear" w:color="auto" w:fill="auto"/>
+          </w:tcPr>
+          <w:p>
+            <w:pPr>
+              <w:pStyle w:val="KeinAbstand"/>
+            </w:pPr>
+            <w:r>
+              <w:t>- Datensicht, Datenmodell eingefügt</w:t>
+            </w:r>
+          </w:p>
+        </w:tc>
+      </w:tr>
     </w:tbl>
     <w:p/>
     <w:p>
@@ -513,9 +601,7 @@
       <w:r>
         <w:fldChar w:fldCharType="separate"/>
       </w:r>
-      <w:bookmarkStart w:id="1" w:name="MacroStartPosition"/>
-      <w:bookmarkStart w:id="2" w:name="_GoBack"/>
-      <w:bookmarkEnd w:id="1"/>
+      <w:bookmarkStart w:id="2" w:name="MacroStartPosition"/>
       <w:bookmarkEnd w:id="2"/>
       <w:r>
         <w:rPr>
@@ -5816,14 +5902,27 @@
       <w:r>
         <w:rPr>
           <w:rFonts w:ascii="Times New Roman" w:hAnsi="Times New Roman"/>
+          <w:lang w:val="de-CH"/>
+        </w:rPr>
+        <w:t>Das Datenmodell ist im Wesentlichen in drei Klassen untergebracht:</w:t>
+      </w:r>
+    </w:p>
+    <w:p>
+      <w:pPr>
+        <w:pStyle w:val="TextBody"/>
+        <w:keepNext/>
+      </w:pPr>
+      <w:r>
+        <w:rPr>
+          <w:rFonts w:ascii="Times New Roman" w:hAnsi="Times New Roman"/>
           <w:noProof/>
           <w:lang w:val="de-CH" w:eastAsia="de-CH"/>
         </w:rPr>
         <w:drawing>
-          <wp:inline distT="0" distB="0" distL="0" distR="0" wp14:anchorId="034A4931" wp14:editId="53E6857C">
-            <wp:extent cx="763270" cy="145415"/>
-            <wp:effectExtent l="0" t="0" r="0" b="6985"/>
-            <wp:docPr id="10" name="Picture"/>
+          <wp:inline distT="0" distB="0" distL="0" distR="0" wp14:anchorId="20821614" wp14:editId="0BDD2910">
+            <wp:extent cx="3586039" cy="1704438"/>
+            <wp:effectExtent l="0" t="0" r="0" b="0"/>
+            <wp:docPr id="19" name="Grafik 19"/>
             <wp:cNvGraphicFramePr>
               <a:graphicFrameLocks xmlns:a="http://schemas.openxmlformats.org/drawingml/2006/main" noChangeAspect="1"/>
             </wp:cNvGraphicFramePr>
@@ -5831,36 +5930,29 @@
               <a:graphicData uri="http://schemas.openxmlformats.org/drawingml/2006/picture">
                 <pic:pic xmlns:pic="http://schemas.openxmlformats.org/drawingml/2006/picture">
                   <pic:nvPicPr>
-                    <pic:cNvPr id="0" name="Picture"/>
-                    <pic:cNvPicPr>
-                      <a:picLocks noChangeAspect="1" noChangeArrowheads="1"/>
-                    </pic:cNvPicPr>
+                    <pic:cNvPr id="19" name="Datenmodel.png"/>
+                    <pic:cNvPicPr/>
                   </pic:nvPicPr>
                   <pic:blipFill>
-                    <a:blip r:embed="rId13">
+                    <a:blip r:embed="rId18">
                       <a:extLst>
                         <a:ext uri="{28A0092B-C50C-407E-A947-70E740481C1C}">
                           <a14:useLocalDpi xmlns:a14="http://schemas.microsoft.com/office/drawing/2010/main" val="0"/>
                         </a:ext>
                       </a:extLst>
                     </a:blip>
-                    <a:srcRect/>
                     <a:stretch>
                       <a:fillRect/>
                     </a:stretch>
                   </pic:blipFill>
-                  <pic:spPr bwMode="auto">
+                  <pic:spPr>
                     <a:xfrm>
                       <a:off x="0" y="0"/>
-                      <a:ext cx="763270" cy="145415"/>
+                      <a:ext cx="3629963" cy="1725315"/>
                     </a:xfrm>
                     <a:prstGeom prst="rect">
                       <a:avLst/>
                     </a:prstGeom>
-                    <a:noFill/>
-                    <a:ln>
-                      <a:noFill/>
-                    </a:ln>
                   </pic:spPr>
                 </pic:pic>
               </a:graphicData>
@@ -5868,52 +5960,295 @@
           </wp:inline>
         </w:drawing>
       </w:r>
-      <w:r>
-        <w:rPr>
-          <w:rFonts w:ascii="Times New Roman" w:hAnsi="Times New Roman"/>
-          <w:lang w:val="de-CH"/>
-        </w:rPr>
-        <w:t xml:space="preserve"> (Studenten) Inhalt dieses Kapitels:</w:t>
-      </w:r>
-    </w:p>
-    <w:p>
-      <w:pPr>
-        <w:pStyle w:val="TextBody"/>
-        <w:numPr>
-          <w:ilvl w:val="0"/>
-          <w:numId w:val="17"/>
-        </w:numPr>
-        <w:rPr>
-          <w:rFonts w:ascii="Times New Roman" w:hAnsi="Times New Roman"/>
-          <w:lang w:val="de-CH"/>
-        </w:rPr>
-      </w:pPr>
-      <w:r>
-        <w:rPr>
-          <w:rFonts w:ascii="Times New Roman" w:hAnsi="Times New Roman"/>
-          <w:lang w:val="de-CH"/>
-        </w:rPr>
-        <w:t>Wie sieht die Applikation aus Datensicht aus?</w:t>
-      </w:r>
-    </w:p>
-    <w:p>
-      <w:pPr>
-        <w:pStyle w:val="TextBody"/>
-        <w:numPr>
-          <w:ilvl w:val="0"/>
-          <w:numId w:val="17"/>
-        </w:numPr>
-        <w:rPr>
-          <w:rFonts w:ascii="Times New Roman" w:hAnsi="Times New Roman"/>
-          <w:lang w:val="de-CH"/>
-        </w:rPr>
-      </w:pPr>
-      <w:r>
-        <w:rPr>
-          <w:rFonts w:ascii="Times New Roman" w:hAnsi="Times New Roman"/>
-          <w:lang w:val="de-CH"/>
-        </w:rPr>
-        <w:t>Was für Daten werden vor der Applikation verwaltet, geteilt, gespeichert?</w:t>
+    </w:p>
+    <w:p>
+      <w:pPr>
+        <w:pStyle w:val="Beschriftung"/>
+      </w:pPr>
+      <w:r>
+        <w:t xml:space="preserve">Abbildung </w:t>
+      </w:r>
+      <w:r>
+        <w:fldChar w:fldCharType="begin"/>
+      </w:r>
+      <w:r>
+        <w:instrText xml:space="preserve"> SEQ Abbildung \* ARABIC </w:instrText>
+      </w:r>
+      <w:r>
+        <w:fldChar w:fldCharType="separate"/>
+      </w:r>
+      <w:r>
+        <w:t>1</w:t>
+      </w:r>
+      <w:r>
+        <w:fldChar w:fldCharType="end"/>
+      </w:r>
+      <w:r>
+        <w:t>: Datenmodell</w:t>
+      </w:r>
+    </w:p>
+    <w:p>
+      <w:pPr>
+        <w:rPr>
+          <w:lang w:val="en-US"/>
+        </w:rPr>
+      </w:pPr>
+    </w:p>
+    <w:p>
+      <w:pPr>
+        <w:rPr>
+          <w:lang w:val="en-US"/>
+        </w:rPr>
+      </w:pPr>
+      <w:proofErr w:type="spellStart"/>
+      <w:r>
+        <w:rPr>
+          <w:lang w:val="en-US"/>
+        </w:rPr>
+        <w:t>Mit</w:t>
+      </w:r>
+      <w:proofErr w:type="spellEnd"/>
+      <w:r>
+        <w:rPr>
+          <w:lang w:val="en-US"/>
+        </w:rPr>
+        <w:t xml:space="preserve"> </w:t>
+      </w:r>
+      <w:proofErr w:type="spellStart"/>
+      <w:r>
+        <w:rPr>
+          <w:lang w:val="en-US"/>
+        </w:rPr>
+        <w:t>Hilfe</w:t>
+      </w:r>
+      <w:proofErr w:type="spellEnd"/>
+      <w:r>
+        <w:rPr>
+          <w:lang w:val="en-US"/>
+        </w:rPr>
+        <w:t xml:space="preserve"> von </w:t>
+      </w:r>
+      <w:proofErr w:type="spellStart"/>
+      <w:r>
+        <w:rPr>
+          <w:lang w:val="en-US"/>
+        </w:rPr>
+        <w:t>diesen</w:t>
+      </w:r>
+      <w:proofErr w:type="spellEnd"/>
+      <w:r>
+        <w:rPr>
+          <w:lang w:val="en-US"/>
+        </w:rPr>
+        <w:t xml:space="preserve"> </w:t>
+      </w:r>
+      <w:proofErr w:type="spellStart"/>
+      <w:r>
+        <w:rPr>
+          <w:lang w:val="en-US"/>
+        </w:rPr>
+        <w:t>drei</w:t>
+      </w:r>
+      <w:proofErr w:type="spellEnd"/>
+      <w:r>
+        <w:rPr>
+          <w:lang w:val="en-US"/>
+        </w:rPr>
+        <w:t xml:space="preserve"> </w:t>
+      </w:r>
+      <w:proofErr w:type="spellStart"/>
+      <w:r>
+        <w:rPr>
+          <w:lang w:val="en-US"/>
+        </w:rPr>
+        <w:t>Klassen</w:t>
+      </w:r>
+      <w:proofErr w:type="spellEnd"/>
+      <w:r>
+        <w:rPr>
+          <w:lang w:val="en-US"/>
+        </w:rPr>
+        <w:t xml:space="preserve"> </w:t>
+      </w:r>
+      <w:proofErr w:type="spellStart"/>
+      <w:r>
+        <w:rPr>
+          <w:lang w:val="en-US"/>
+        </w:rPr>
+        <w:t>kann</w:t>
+      </w:r>
+      <w:proofErr w:type="spellEnd"/>
+      <w:r>
+        <w:rPr>
+          <w:lang w:val="en-US"/>
+        </w:rPr>
+        <w:t xml:space="preserve"> die </w:t>
+      </w:r>
+      <w:proofErr w:type="spellStart"/>
+      <w:r>
+        <w:rPr>
+          <w:lang w:val="en-US"/>
+        </w:rPr>
+        <w:t>GameController</w:t>
+      </w:r>
+      <w:proofErr w:type="spellEnd"/>
+      <w:r>
+        <w:rPr>
+          <w:lang w:val="en-US"/>
+        </w:rPr>
+        <w:t xml:space="preserve"> </w:t>
+      </w:r>
+      <w:proofErr w:type="spellStart"/>
+      <w:r>
+        <w:rPr>
+          <w:lang w:val="en-US"/>
+        </w:rPr>
+        <w:t>Klasse</w:t>
+      </w:r>
+      <w:proofErr w:type="spellEnd"/>
+      <w:r>
+        <w:rPr>
+          <w:lang w:val="en-US"/>
+        </w:rPr>
+        <w:t xml:space="preserve"> </w:t>
+      </w:r>
+      <w:proofErr w:type="spellStart"/>
+      <w:r>
+        <w:rPr>
+          <w:lang w:val="en-US"/>
+        </w:rPr>
+        <w:t>ein</w:t>
+      </w:r>
+      <w:proofErr w:type="spellEnd"/>
+      <w:r>
+        <w:rPr>
+          <w:lang w:val="en-US"/>
+        </w:rPr>
+        <w:t xml:space="preserve"> </w:t>
+      </w:r>
+      <w:proofErr w:type="spellStart"/>
+      <w:r>
+        <w:rPr>
+          <w:lang w:val="en-US"/>
+        </w:rPr>
+        <w:t>verknüpftes</w:t>
+      </w:r>
+      <w:proofErr w:type="spellEnd"/>
+      <w:r>
+        <w:rPr>
+          <w:lang w:val="en-US"/>
+        </w:rPr>
+        <w:t xml:space="preserve"> </w:t>
+      </w:r>
+      <w:proofErr w:type="spellStart"/>
+      <w:r>
+        <w:rPr>
+          <w:lang w:val="en-US"/>
+        </w:rPr>
+        <w:t>Datenmodell</w:t>
+      </w:r>
+      <w:proofErr w:type="spellEnd"/>
+      <w:r>
+        <w:rPr>
+          <w:lang w:val="en-US"/>
+        </w:rPr>
+        <w:t xml:space="preserve"> </w:t>
+      </w:r>
+      <w:proofErr w:type="spellStart"/>
+      <w:r>
+        <w:rPr>
+          <w:lang w:val="en-US"/>
+        </w:rPr>
+        <w:t>aufbauen</w:t>
+      </w:r>
+      <w:proofErr w:type="spellEnd"/>
+      <w:r>
+        <w:rPr>
+          <w:lang w:val="en-US"/>
+        </w:rPr>
+        <w:t xml:space="preserve">. Der </w:t>
+      </w:r>
+      <w:proofErr w:type="spellStart"/>
+      <w:r>
+        <w:rPr>
+          <w:lang w:val="en-US"/>
+        </w:rPr>
+        <w:t>GameController</w:t>
+      </w:r>
+      <w:proofErr w:type="spellEnd"/>
+      <w:r>
+        <w:rPr>
+          <w:lang w:val="en-US"/>
+        </w:rPr>
+        <w:t xml:space="preserve"> </w:t>
+      </w:r>
+      <w:proofErr w:type="spellStart"/>
+      <w:r>
+        <w:rPr>
+          <w:lang w:val="en-US"/>
+        </w:rPr>
+        <w:t>verknüpft</w:t>
+      </w:r>
+      <w:proofErr w:type="spellEnd"/>
+      <w:r>
+        <w:rPr>
+          <w:lang w:val="en-US"/>
+        </w:rPr>
+        <w:t xml:space="preserve"> die </w:t>
+      </w:r>
+      <w:proofErr w:type="spellStart"/>
+      <w:r>
+        <w:rPr>
+          <w:lang w:val="en-US"/>
+        </w:rPr>
+        <w:t>Zusammenhänge</w:t>
+      </w:r>
+      <w:proofErr w:type="spellEnd"/>
+      <w:r>
+        <w:rPr>
+          <w:lang w:val="en-US"/>
+        </w:rPr>
+        <w:t xml:space="preserve"> </w:t>
+      </w:r>
+      <w:proofErr w:type="spellStart"/>
+      <w:r>
+        <w:rPr>
+          <w:lang w:val="en-US"/>
+        </w:rPr>
+        <w:t>zwischen</w:t>
+      </w:r>
+      <w:proofErr w:type="spellEnd"/>
+      <w:r>
+        <w:rPr>
+          <w:lang w:val="en-US"/>
+        </w:rPr>
+        <w:t xml:space="preserve"> Player, </w:t>
+      </w:r>
+      <w:proofErr w:type="spellStart"/>
+      <w:r>
+        <w:rPr>
+          <w:lang w:val="en-US"/>
+        </w:rPr>
+        <w:t>Boxen</w:t>
+      </w:r>
+      <w:proofErr w:type="spellEnd"/>
+      <w:r>
+        <w:rPr>
+          <w:lang w:val="en-US"/>
+        </w:rPr>
+        <w:t xml:space="preserve"> und Lines.</w:t>
+      </w:r>
+    </w:p>
+    <w:p>
+      <w:pPr>
+        <w:rPr>
+          <w:lang w:val="en-US"/>
+        </w:rPr>
+      </w:pPr>
+    </w:p>
+    <w:p>
+      <w:r>
+        <w:t>Beim Speichern der Daten, werden nicht die Vorhanden Daten gespeichert, sondern jeder Spielzug der gemacht wurde. Somit ist es möglich beim Laden ein Spiel zu simulieren und so das Datenmodel wieder neu aufzubauen.</w:t>
       </w:r>
     </w:p>
     <w:p>
@@ -6036,6 +6371,7 @@
           <w:rFonts w:ascii="Times New Roman" w:hAnsi="Times New Roman"/>
           <w:lang w:val="de-CH"/>
         </w:rPr>
+        <w:lastRenderedPageBreak/>
         <w:t>Gibt es ein Protokoll?</w:t>
       </w:r>
     </w:p>
@@ -6254,9 +6590,9 @@
       <w:bookmarkEnd w:id="54"/>
     </w:p>
     <w:sectPr>
-      <w:headerReference w:type="even" r:id="rId18"/>
-      <w:headerReference w:type="default" r:id="rId19"/>
-      <w:footerReference w:type="default" r:id="rId20"/>
+      <w:headerReference w:type="even" r:id="rId19"/>
+      <w:headerReference w:type="default" r:id="rId20"/>
+      <w:footerReference w:type="default" r:id="rId21"/>
       <w:type w:val="continuous"/>
       <w:pgSz w:w="11906" w:h="16838" w:code="9"/>
       <w:pgMar w:top="2296" w:right="1202" w:bottom="1701" w:left="1899" w:header="567" w:footer="567" w:gutter="0"/>
@@ -7434,7 +7770,7 @@
         <w:noProof/>
         <w:lang w:val="de-CH"/>
       </w:rPr>
-      <w:t>9</w:t>
+      <w:t>10</w:t>
     </w:r>
     <w:r>
       <w:fldChar w:fldCharType="end"/>
@@ -7462,7 +7798,7 @@
         <w:noProof/>
         <w:lang w:val="de-CH"/>
       </w:rPr>
-      <w:t>9</w:t>
+      <w:t>10</w:t>
     </w:r>
     <w:r>
       <w:fldChar w:fldCharType="end"/>
@@ -7494,7 +7830,7 @@
         <v:path o:extrusionok="f" gradientshapeok="t" o:connecttype="rect"/>
         <o:lock v:ext="edit" aspectratio="t"/>
       </v:shapetype>
-      <v:shape id="_x0000_i1029" type="#_x0000_t75" style="width:3pt;height:.75pt;visibility:visible;mso-wrap-style:square" o:bullet="t">
+      <v:shape id="_x0000_i1038" type="#_x0000_t75" style="width:3.15pt;height:.65pt;visibility:visible;mso-wrap-style:square" o:bullet="t">
         <v:imagedata r:id="rId1" o:title=""/>
       </v:shape>
     </w:pict>
@@ -9182,6 +9518,118 @@
     </w:lvl>
   </w:abstractNum>
   <w:abstractNum w:abstractNumId="21" w15:restartNumberingAfterBreak="0">
+    <w:nsid w:val="4A3B7C87"/>
+    <w:multiLevelType w:val="hybridMultilevel"/>
+    <w:tmpl w:val="FBF2053A"/>
+    <w:lvl w:ilvl="0" w:tplc="DFC074AA">
+      <w:numFmt w:val="bullet"/>
+      <w:lvlText w:val="-"/>
+      <w:lvlJc w:val="left"/>
+      <w:pPr>
+        <w:ind w:left="720" w:hanging="360"/>
+      </w:pPr>
+      <w:rPr>
+        <w:rFonts w:ascii="Times New Roman" w:eastAsia="Bitstream Vera Sans" w:hAnsi="Times New Roman" w:cs="Times New Roman" w:hint="default"/>
+      </w:rPr>
+    </w:lvl>
+    <w:lvl w:ilvl="1" w:tplc="08070003" w:tentative="1">
+      <w:start w:val="1"/>
+      <w:numFmt w:val="bullet"/>
+      <w:lvlText w:val="o"/>
+      <w:lvlJc w:val="left"/>
+      <w:pPr>
+        <w:ind w:left="1440" w:hanging="360"/>
+      </w:pPr>
+      <w:rPr>
+        <w:rFonts w:ascii="Courier New" w:hAnsi="Courier New" w:cs="Courier New" w:hint="default"/>
+      </w:rPr>
+    </w:lvl>
+    <w:lvl w:ilvl="2" w:tplc="08070005" w:tentative="1">
+      <w:start w:val="1"/>
+      <w:numFmt w:val="bullet"/>
+      <w:lvlText w:val=""/>
+      <w:lvlJc w:val="left"/>
+      <w:pPr>
+        <w:ind w:left="2160" w:hanging="360"/>
+      </w:pPr>
+      <w:rPr>
+        <w:rFonts w:ascii="Wingdings" w:hAnsi="Wingdings" w:hint="default"/>
+      </w:rPr>
+    </w:lvl>
+    <w:lvl w:ilvl="3" w:tplc="08070001" w:tentative="1">
+      <w:start w:val="1"/>
+      <w:numFmt w:val="bullet"/>
+      <w:lvlText w:val=""/>
+      <w:lvlJc w:val="left"/>
+      <w:pPr>
+        <w:ind w:left="2880" w:hanging="360"/>
+      </w:pPr>
+      <w:rPr>
+        <w:rFonts w:ascii="Symbol" w:hAnsi="Symbol" w:hint="default"/>
+      </w:rPr>
+    </w:lvl>
+    <w:lvl w:ilvl="4" w:tplc="08070003" w:tentative="1">
+      <w:start w:val="1"/>
+      <w:numFmt w:val="bullet"/>
+      <w:lvlText w:val="o"/>
+      <w:lvlJc w:val="left"/>
+      <w:pPr>
+        <w:ind w:left="3600" w:hanging="360"/>
+      </w:pPr>
+      <w:rPr>
+        <w:rFonts w:ascii="Courier New" w:hAnsi="Courier New" w:cs="Courier New" w:hint="default"/>
+      </w:rPr>
+    </w:lvl>
+    <w:lvl w:ilvl="5" w:tplc="08070005" w:tentative="1">
+      <w:start w:val="1"/>
+      <w:numFmt w:val="bullet"/>
+      <w:lvlText w:val=""/>
+      <w:lvlJc w:val="left"/>
+      <w:pPr>
+        <w:ind w:left="4320" w:hanging="360"/>
+      </w:pPr>
+      <w:rPr>
+        <w:rFonts w:ascii="Wingdings" w:hAnsi="Wingdings" w:hint="default"/>
+      </w:rPr>
+    </w:lvl>
+    <w:lvl w:ilvl="6" w:tplc="08070001" w:tentative="1">
+      <w:start w:val="1"/>
+      <w:numFmt w:val="bullet"/>
+      <w:lvlText w:val=""/>
+      <w:lvlJc w:val="left"/>
+      <w:pPr>
+        <w:ind w:left="5040" w:hanging="360"/>
+      </w:pPr>
+      <w:rPr>
+        <w:rFonts w:ascii="Symbol" w:hAnsi="Symbol" w:hint="default"/>
+      </w:rPr>
+    </w:lvl>
+    <w:lvl w:ilvl="7" w:tplc="08070003" w:tentative="1">
+      <w:start w:val="1"/>
+      <w:numFmt w:val="bullet"/>
+      <w:lvlText w:val="o"/>
+      <w:lvlJc w:val="left"/>
+      <w:pPr>
+        <w:ind w:left="5760" w:hanging="360"/>
+      </w:pPr>
+      <w:rPr>
+        <w:rFonts w:ascii="Courier New" w:hAnsi="Courier New" w:cs="Courier New" w:hint="default"/>
+      </w:rPr>
+    </w:lvl>
+    <w:lvl w:ilvl="8" w:tplc="08070005" w:tentative="1">
+      <w:start w:val="1"/>
+      <w:numFmt w:val="bullet"/>
+      <w:lvlText w:val=""/>
+      <w:lvlJc w:val="left"/>
+      <w:pPr>
+        <w:ind w:left="6480" w:hanging="360"/>
+      </w:pPr>
+      <w:rPr>
+        <w:rFonts w:ascii="Wingdings" w:hAnsi="Wingdings" w:hint="default"/>
+      </w:rPr>
+    </w:lvl>
+  </w:abstractNum>
+  <w:abstractNum w:abstractNumId="22" w15:restartNumberingAfterBreak="0">
     <w:nsid w:val="5111316C"/>
     <w:multiLevelType w:val="multilevel"/>
     <w:tmpl w:val="0807001F"/>
@@ -9298,7 +9746,7 @@
       </w:pPr>
     </w:lvl>
   </w:abstractNum>
-  <w:abstractNum w:abstractNumId="22" w15:restartNumberingAfterBreak="0">
+  <w:abstractNum w:abstractNumId="23" w15:restartNumberingAfterBreak="0">
     <w:nsid w:val="6AF21472"/>
     <w:multiLevelType w:val="multilevel"/>
     <w:tmpl w:val="855A7632"/>
@@ -9392,7 +9840,7 @@
       </w:pPr>
     </w:lvl>
   </w:abstractNum>
-  <w:abstractNum w:abstractNumId="23" w15:restartNumberingAfterBreak="0">
+  <w:abstractNum w:abstractNumId="24" w15:restartNumberingAfterBreak="0">
     <w:nsid w:val="6CA707E0"/>
     <w:multiLevelType w:val="multilevel"/>
     <w:tmpl w:val="AA36763C"/>
@@ -9487,7 +9935,7 @@
       </w:pPr>
     </w:lvl>
   </w:abstractNum>
-  <w:abstractNum w:abstractNumId="24" w15:restartNumberingAfterBreak="0">
+  <w:abstractNum w:abstractNumId="25" w15:restartNumberingAfterBreak="0">
     <w:nsid w:val="7ADC1B1C"/>
     <w:multiLevelType w:val="multilevel"/>
     <w:tmpl w:val="682E2A62"/>
@@ -9629,7 +10077,7 @@
       </w:rPr>
     </w:lvl>
   </w:abstractNum>
-  <w:abstractNum w:abstractNumId="25" w15:restartNumberingAfterBreak="0">
+  <w:abstractNum w:abstractNumId="26" w15:restartNumberingAfterBreak="0">
     <w:nsid w:val="7AE7509A"/>
     <w:multiLevelType w:val="hybridMultilevel"/>
     <w:tmpl w:val="E2B2836A"/>
@@ -9742,7 +10190,7 @@
       </w:rPr>
     </w:lvl>
   </w:abstractNum>
-  <w:abstractNum w:abstractNumId="26" w15:restartNumberingAfterBreak="0">
+  <w:abstractNum w:abstractNumId="27" w15:restartNumberingAfterBreak="0">
     <w:nsid w:val="7F326723"/>
     <w:multiLevelType w:val="multilevel"/>
     <w:tmpl w:val="BB7AD2AA"/>
@@ -9889,7 +10337,7 @@
     </w:lvl>
   </w:abstractNum>
   <w:num w:numId="1">
-    <w:abstractNumId w:val="22"/>
+    <w:abstractNumId w:val="23"/>
   </w:num>
   <w:num w:numId="2">
     <w:abstractNumId w:val="7"/>
@@ -9925,16 +10373,16 @@
     <w:abstractNumId w:val="16"/>
   </w:num>
   <w:num w:numId="13">
-    <w:abstractNumId w:val="26"/>
+    <w:abstractNumId w:val="27"/>
   </w:num>
   <w:num w:numId="14">
-    <w:abstractNumId w:val="24"/>
+    <w:abstractNumId w:val="25"/>
   </w:num>
   <w:num w:numId="15">
     <w:abstractNumId w:val="17"/>
   </w:num>
   <w:num w:numId="16">
-    <w:abstractNumId w:val="23"/>
+    <w:abstractNumId w:val="24"/>
   </w:num>
   <w:num w:numId="17">
     <w:abstractNumId w:val="15"/>
@@ -9952,7 +10400,7 @@
     <w:abstractNumId w:val="19"/>
   </w:num>
   <w:num w:numId="22">
-    <w:abstractNumId w:val="25"/>
+    <w:abstractNumId w:val="26"/>
   </w:num>
   <w:num w:numId="23">
     <w:abstractNumId w:val="10"/>
@@ -9962,6 +10410,9 @@
   </w:num>
   <w:num w:numId="25">
     <w:abstractNumId w:val="14"/>
+  </w:num>
+  <w:num w:numId="26">
+    <w:abstractNumId w:val="21"/>
   </w:num>
   <w:numIdMacAtCleanup w:val="19"/>
 </w:numbering>

</xml_diff>